<commit_message>
Notes on The Fog of War
</commit_message>
<xml_diff>
--- a/Readings/MorrisWilliamsAhlbergMcNamaraGlass_2004_The-Fog-of-War_v00.docx
+++ b/Readings/MorrisWilliamsAhlbergMcNamaraGlass_2004_The-Fog-of-War_v00.docx
@@ -2,14 +2,540 @@
 <file path=word/document.xml><?xml version="1.0" encoding="utf-8"?>
 <w:document xmlns:wpc="http://schemas.microsoft.com/office/word/2010/wordprocessingCanvas" xmlns:mc="http://schemas.openxmlformats.org/markup-compatibility/2006" xmlns:o="urn:schemas-microsoft-com:office:office" xmlns:r="http://schemas.openxmlformats.org/officeDocument/2006/relationships" xmlns:m="http://schemas.openxmlformats.org/officeDocument/2006/math" xmlns:v="urn:schemas-microsoft-com:vml" xmlns:wp14="http://schemas.microsoft.com/office/word/2010/wordprocessingDrawing" xmlns:wp="http://schemas.openxmlformats.org/drawingml/2006/wordprocessingDrawing" xmlns:w10="urn:schemas-microsoft-com:office:word" xmlns:w="http://schemas.openxmlformats.org/wordprocessingml/2006/main" xmlns:w14="http://schemas.microsoft.com/office/word/2010/wordml" xmlns:wpg="http://schemas.microsoft.com/office/word/2010/wordprocessingGroup" xmlns:wpi="http://schemas.microsoft.com/office/word/2010/wordprocessingInk" xmlns:wne="http://schemas.microsoft.com/office/word/2006/wordml" xmlns:wps="http://schemas.microsoft.com/office/word/2010/wordprocessingShape" mc:Ignorable="w14 wp14">
   <w:body>
+    <w:p>
+      <w:pPr>
+        <w:rPr>
+          <w:u w:val="single"/>
+        </w:rPr>
+      </w:pPr>
+      <w:r>
+        <w:rPr>
+          <w:u w:val="single"/>
+        </w:rPr>
+        <w:t>Preview Questions</w:t>
+      </w:r>
+    </w:p>
+    <w:p>
+      <w:pPr>
+        <w:pStyle w:val="ListParagraph"/>
+        <w:numPr>
+          <w:ilvl w:val="0"/>
+          <w:numId w:val="1"/>
+        </w:numPr>
+      </w:pPr>
+      <w:r>
+        <w:t>What are the eleven lessons elucidated from the life of Robert S. McNamara?</w:t>
+      </w:r>
+    </w:p>
+    <w:p>
+      <w:pPr>
+        <w:pStyle w:val="ListParagraph"/>
+        <w:numPr>
+          <w:ilvl w:val="0"/>
+          <w:numId w:val="1"/>
+        </w:numPr>
+      </w:pPr>
+      <w:r>
+        <w:t>What are the key takeaways from the movie?</w:t>
+      </w:r>
+    </w:p>
+    <w:p/>
+    <w:p>
+      <w:pPr>
+        <w:rPr>
+          <w:u w:val="single"/>
+        </w:rPr>
+      </w:pPr>
+      <w:r>
+        <w:rPr>
+          <w:u w:val="single"/>
+        </w:rPr>
+        <w:t>Summary</w:t>
+      </w:r>
+    </w:p>
+    <w:p>
+      <w:r>
+        <w:t>References</w:t>
+      </w:r>
+    </w:p>
+    <w:p>
+      <w:pPr>
+        <w:pStyle w:val="ListParagraph"/>
+        <w:numPr>
+          <w:ilvl w:val="0"/>
+          <w:numId w:val="2"/>
+        </w:numPr>
+      </w:pPr>
+      <w:hyperlink r:id="rId8" w:history="1">
+        <w:r>
+          <w:rPr>
+            <w:rStyle w:val="Hyperlink"/>
+          </w:rPr>
+          <w:t>https://en.wikipedia.org/wiki/The_Fog_of_War</w:t>
+        </w:r>
+      </w:hyperlink>
+    </w:p>
+    <w:p>
+      <w:pPr>
+        <w:pStyle w:val="ListParagraph"/>
+        <w:numPr>
+          <w:ilvl w:val="0"/>
+          <w:numId w:val="2"/>
+        </w:numPr>
+      </w:pPr>
+      <w:hyperlink r:id="rId9" w:history="1">
+        <w:r>
+          <w:rPr>
+            <w:rStyle w:val="Hyperlink"/>
+          </w:rPr>
+          <w:t>http://www.errolmorris.com/film/fow_transcript.html</w:t>
+        </w:r>
+      </w:hyperlink>
+    </w:p>
+    <w:p/>
+    <w:p>
+      <w:r>
+        <w:t>Prologue</w:t>
+      </w:r>
+    </w:p>
+    <w:p>
+      <w:pPr>
+        <w:pStyle w:val="ListParagraph"/>
+        <w:numPr>
+          <w:ilvl w:val="0"/>
+          <w:numId w:val="3"/>
+        </w:numPr>
+      </w:pPr>
+      <w:r>
+        <w:t>Every military commander has killed people unnecessarily (i.e., made mistakes)</w:t>
+      </w:r>
+    </w:p>
+    <w:p>
+      <w:pPr>
+        <w:pStyle w:val="ListParagraph"/>
+        <w:numPr>
+          <w:ilvl w:val="0"/>
+          <w:numId w:val="3"/>
+        </w:numPr>
+      </w:pPr>
+      <w:r>
+        <w:t>Normally, m</w:t>
+      </w:r>
+      <w:r>
+        <w:t>ilitary commanders learn from their mistakes</w:t>
+      </w:r>
+      <w:r>
+        <w:t xml:space="preserve"> during</w:t>
+      </w:r>
+      <w:r>
+        <w:t xml:space="preserve"> the course of conventional war. </w:t>
+      </w:r>
+    </w:p>
+    <w:p>
+      <w:pPr>
+        <w:pStyle w:val="ListParagraph"/>
+        <w:numPr>
+          <w:ilvl w:val="0"/>
+          <w:numId w:val="3"/>
+        </w:numPr>
+      </w:pPr>
+      <w:r>
+        <w:t>There is no learning</w:t>
+      </w:r>
+      <w:r>
+        <w:t xml:space="preserve"> in nuclear war</w:t>
+      </w:r>
+      <w:r>
+        <w:t xml:space="preserve"> because the scale and pace of destruction doesn’t allow it.</w:t>
+      </w:r>
+    </w:p>
+    <w:p/>
+    <w:p>
+      <w:r>
+        <w:t>Empathize with your enemy.</w:t>
+      </w:r>
+    </w:p>
+    <w:p>
+      <w:pPr>
+        <w:pStyle w:val="ListParagraph"/>
+        <w:numPr>
+          <w:ilvl w:val="0"/>
+          <w:numId w:val="4"/>
+        </w:numPr>
+      </w:pPr>
+      <w:r>
+        <w:t>Allows us to understand the motivations of the opposition’s actions.</w:t>
+      </w:r>
+    </w:p>
+    <w:p>
+      <w:pPr>
+        <w:pStyle w:val="ListParagraph"/>
+        <w:numPr>
+          <w:ilvl w:val="0"/>
+          <w:numId w:val="4"/>
+        </w:numPr>
+      </w:pPr>
+      <w:r>
+        <w:t xml:space="preserve">Understanding the motivations of the opposition allows you to create options that are more likely to be received favorably by the opposition. </w:t>
+      </w:r>
+    </w:p>
+    <w:p/>
+    <w:p>
+      <w:r>
+        <w:t>Rationality will NOT save us.</w:t>
+      </w:r>
+    </w:p>
+    <w:p>
+      <w:pPr>
+        <w:pStyle w:val="ListParagraph"/>
+        <w:numPr>
+          <w:ilvl w:val="0"/>
+          <w:numId w:val="5"/>
+        </w:numPr>
+      </w:pPr>
+      <w:r>
+        <w:t xml:space="preserve">Rational decision making </w:t>
+      </w:r>
+      <w:r>
+        <w:t>focused exclusively on</w:t>
+      </w:r>
+      <w:r>
+        <w:t xml:space="preserve"> self-interest can produce</w:t>
+      </w:r>
+      <w:r>
+        <w:t xml:space="preserve"> </w:t>
+      </w:r>
+      <w:r>
+        <w:t>decisions</w:t>
+      </w:r>
+      <w:r>
+        <w:t xml:space="preserve"> </w:t>
+      </w:r>
+      <w:r>
+        <w:t xml:space="preserve">that are </w:t>
+      </w:r>
+      <w:r>
+        <w:t>irrational</w:t>
+      </w:r>
+      <w:r>
+        <w:t xml:space="preserve"> or detrimental</w:t>
+      </w:r>
+      <w:r>
+        <w:t xml:space="preserve"> </w:t>
+      </w:r>
+      <w:r>
+        <w:t>to</w:t>
+      </w:r>
+      <w:r>
+        <w:t xml:space="preserve"> the public interest.</w:t>
+      </w:r>
+    </w:p>
+    <w:p/>
+    <w:p>
+      <w:r>
+        <w:t>There’s something beyond one’s self.</w:t>
+      </w:r>
+    </w:p>
+    <w:p>
+      <w:pPr>
+        <w:pStyle w:val="ListParagraph"/>
+        <w:numPr>
+          <w:ilvl w:val="0"/>
+          <w:numId w:val="5"/>
+        </w:numPr>
+      </w:pPr>
+      <w:r>
+        <w:t>A responsibility to society.</w:t>
+      </w:r>
+    </w:p>
+    <w:p/>
+    <w:p>
+      <w:r>
+        <w:t>Maximize efficiency.</w:t>
+      </w:r>
+    </w:p>
+    <w:p>
+      <w:pPr>
+        <w:pStyle w:val="ListParagraph"/>
+        <w:numPr>
+          <w:ilvl w:val="0"/>
+          <w:numId w:val="5"/>
+        </w:numPr>
+      </w:pPr>
+      <w:r>
+        <w:t>Enables the greatest benefit per unit of resource</w:t>
+      </w:r>
+      <w:r>
+        <w:t>.</w:t>
+      </w:r>
+    </w:p>
+    <w:p>
+      <w:pPr>
+        <w:pStyle w:val="ListParagraph"/>
+        <w:numPr>
+          <w:ilvl w:val="0"/>
+          <w:numId w:val="5"/>
+        </w:numPr>
+      </w:pPr>
+      <w:r>
+        <w:t>Creates capabilities and options that one otherwise would not have.</w:t>
+      </w:r>
+    </w:p>
+    <w:p/>
+    <w:p>
+      <w:r>
+        <w:t>Proportionality should be a guideline in war.</w:t>
+      </w:r>
+    </w:p>
+    <w:p>
+      <w:pPr>
+        <w:pStyle w:val="ListParagraph"/>
+        <w:numPr>
+          <w:ilvl w:val="0"/>
+          <w:numId w:val="5"/>
+        </w:numPr>
+      </w:pPr>
+      <w:r>
+        <w:t>There are rules of war.</w:t>
+      </w:r>
+    </w:p>
+    <w:p>
+      <w:pPr>
+        <w:pStyle w:val="ListParagraph"/>
+        <w:numPr>
+          <w:ilvl w:val="0"/>
+          <w:numId w:val="5"/>
+        </w:numPr>
+      </w:pPr>
+      <w:r>
+        <w:t>Why is an action moral if you win but im</w:t>
+      </w:r>
+      <w:r>
+        <w:t>moral if you lose?</w:t>
+      </w:r>
+    </w:p>
+    <w:p/>
+    <w:p>
+      <w:r>
+        <w:t>Get the data.</w:t>
+      </w:r>
+    </w:p>
+    <w:p>
+      <w:pPr>
+        <w:pStyle w:val="ListParagraph"/>
+        <w:numPr>
+          <w:ilvl w:val="0"/>
+          <w:numId w:val="6"/>
+        </w:numPr>
+      </w:pPr>
+      <w:r>
+        <w:t xml:space="preserve">Decision making needs to be </w:t>
+      </w:r>
+      <w:r>
+        <w:t>guided by facts and information, rather than based on emotion and unsupported opinions.</w:t>
+      </w:r>
+      <w:bookmarkStart w:id="0" w:name="_GoBack"/>
+      <w:bookmarkEnd w:id="0"/>
+    </w:p>
+    <w:p>
+      <w:pPr>
+        <w:pStyle w:val="ListParagraph"/>
+        <w:numPr>
+          <w:ilvl w:val="0"/>
+          <w:numId w:val="6"/>
+        </w:numPr>
+      </w:pPr>
+      <w:r>
+        <w:t>Better information enables better decision making.</w:t>
+      </w:r>
+    </w:p>
+    <w:p/>
+    <w:p>
+      <w:r>
+        <w:t>Belief and seeing are both often wrong.</w:t>
+      </w:r>
+    </w:p>
+    <w:p>
+      <w:pPr>
+        <w:pStyle w:val="ListParagraph"/>
+        <w:numPr>
+          <w:ilvl w:val="0"/>
+          <w:numId w:val="7"/>
+        </w:numPr>
+      </w:pPr>
+      <w:r>
+        <w:t>Information obtained through the senses must be interpreted and it’s possible for the interpretation of the information not to correctly reflect the reality of the situation.</w:t>
+      </w:r>
+    </w:p>
+    <w:p>
+      <w:pPr>
+        <w:pStyle w:val="ListParagraph"/>
+        <w:numPr>
+          <w:ilvl w:val="0"/>
+          <w:numId w:val="7"/>
+        </w:numPr>
+      </w:pPr>
+      <w:r>
+        <w:t>Information obtained through the senses is interpreted based on pre-existing beliefs.</w:t>
+      </w:r>
+    </w:p>
+    <w:p/>
+    <w:p>
+      <w:r>
+        <w:lastRenderedPageBreak/>
+        <w:t>Be prepared to re-examine your reasoning.</w:t>
+      </w:r>
+    </w:p>
+    <w:p>
+      <w:pPr>
+        <w:pStyle w:val="ListParagraph"/>
+        <w:numPr>
+          <w:ilvl w:val="0"/>
+          <w:numId w:val="8"/>
+        </w:numPr>
+      </w:pPr>
+      <w:r>
+        <w:t>If allies don’t support your stance on an issue then it’s a sign that you should re-examine the reasoning that let you to that stance.</w:t>
+      </w:r>
+    </w:p>
+    <w:p/>
+    <w:p>
+      <w:r>
+        <w:t xml:space="preserve">In order to do </w:t>
+      </w:r>
+      <w:proofErr w:type="gramStart"/>
+      <w:r>
+        <w:t>good</w:t>
+      </w:r>
+      <w:proofErr w:type="gramEnd"/>
+      <w:r>
+        <w:t>, you may have to engage in evil.</w:t>
+      </w:r>
+    </w:p>
+    <w:p>
+      <w:pPr>
+        <w:pStyle w:val="ListParagraph"/>
+        <w:numPr>
+          <w:ilvl w:val="0"/>
+          <w:numId w:val="8"/>
+        </w:numPr>
+      </w:pPr>
+      <w:r>
+        <w:t>In such situations you can only hope to minimize.</w:t>
+      </w:r>
+    </w:p>
+    <w:p>
+      <w:pPr>
+        <w:pStyle w:val="ListParagraph"/>
+        <w:numPr>
+          <w:ilvl w:val="0"/>
+          <w:numId w:val="8"/>
+        </w:numPr>
+      </w:pPr>
+      <w:r>
+        <w:t>In the fight for survival, no action is off the table.</w:t>
+      </w:r>
+    </w:p>
+    <w:p>
+      <w:pPr>
+        <w:pStyle w:val="ListParagraph"/>
+        <w:numPr>
+          <w:ilvl w:val="0"/>
+          <w:numId w:val="8"/>
+        </w:numPr>
+      </w:pPr>
+      <w:r>
+        <w:t>Doing evil can be interpreted as acting against your stated values.</w:t>
+      </w:r>
+    </w:p>
+    <w:p/>
+    <w:p>
+      <w:proofErr w:type="gramStart"/>
+      <w:r>
+        <w:t>Never say never.</w:t>
+      </w:r>
+      <w:proofErr w:type="gramEnd"/>
+    </w:p>
+    <w:p>
+      <w:pPr>
+        <w:pStyle w:val="ListParagraph"/>
+        <w:numPr>
+          <w:ilvl w:val="0"/>
+          <w:numId w:val="9"/>
+        </w:numPr>
+      </w:pPr>
+      <w:r>
+        <w:t>Never answer the question that is asked of you; answer the question that you wished had been asked of you.</w:t>
+      </w:r>
+    </w:p>
+    <w:p>
+      <w:pPr>
+        <w:pStyle w:val="ListParagraph"/>
+        <w:numPr>
+          <w:ilvl w:val="0"/>
+          <w:numId w:val="9"/>
+        </w:numPr>
+      </w:pPr>
+      <w:r>
+        <w:t>Speaking in absolutes reduces your options and may cause you to make irrational decisions.</w:t>
+      </w:r>
+    </w:p>
+    <w:p/>
+    <w:p>
+      <w:r>
+        <w:t>You can’t change human nature.</w:t>
+      </w:r>
+    </w:p>
+    <w:p>
+      <w:pPr>
+        <w:pStyle w:val="ListParagraph"/>
+        <w:numPr>
+          <w:ilvl w:val="0"/>
+          <w:numId w:val="10"/>
+        </w:numPr>
+      </w:pPr>
+      <w:r>
+        <w:t>Conflict is a core element of human nature.</w:t>
+      </w:r>
+    </w:p>
+    <w:p>
+      <w:pPr>
+        <w:pStyle w:val="ListParagraph"/>
+        <w:numPr>
+          <w:ilvl w:val="0"/>
+          <w:numId w:val="10"/>
+        </w:numPr>
+      </w:pPr>
+      <w:r>
+        <w:t>Reason has limits.</w:t>
+      </w:r>
+    </w:p>
+    <w:p/>
+    <w:p>
+      <w:r>
+        <w:t>Epilogue</w:t>
+      </w:r>
+    </w:p>
+    <w:p>
+      <w:pPr>
+        <w:pStyle w:val="ListParagraph"/>
+        <w:numPr>
+          <w:ilvl w:val="0"/>
+          <w:numId w:val="11"/>
+        </w:numPr>
+      </w:pPr>
+      <w:r>
+        <w:t>Sometimes in decision making you’re damned if you do and damned if you don’t.</w:t>
+      </w:r>
+    </w:p>
     <w:p/>
     <w:sectPr>
-      <w:headerReference w:type="even" r:id="rId7"/>
-      <w:headerReference w:type="default" r:id="rId8"/>
-      <w:footerReference w:type="even" r:id="rId9"/>
-      <w:footerReference w:type="default" r:id="rId10"/>
-      <w:headerReference w:type="first" r:id="rId11"/>
-      <w:footerReference w:type="first" r:id="rId12"/>
+      <w:headerReference w:type="even" r:id="rId10"/>
+      <w:headerReference w:type="default" r:id="rId11"/>
+      <w:footerReference w:type="even" r:id="rId12"/>
+      <w:footerReference w:type="default" r:id="rId13"/>
+      <w:headerReference w:type="first" r:id="rId14"/>
+      <w:footerReference w:type="first" r:id="rId15"/>
       <w:pgSz w:w="12240" w:h="15840"/>
       <w:pgMar w:top="1440" w:right="1440" w:bottom="1440" w:left="1440" w:header="720" w:footer="720" w:gutter="0"/>
       <w:cols w:space="720"/>
@@ -152,8 +678,6 @@
     <w:pPr>
       <w:pStyle w:val="Header"/>
     </w:pPr>
-    <w:bookmarkStart w:id="0" w:name="_GoBack"/>
-    <w:bookmarkEnd w:id="0"/>
   </w:p>
   <w:p>
     <w:pPr>
@@ -222,7 +746,7 @@
         <w:b/>
         <w:noProof/>
       </w:rPr>
-      <w:t>1</w:t>
+      <w:t>2</w:t>
     </w:r>
     <w:r>
       <w:rPr>
@@ -247,6 +771,1260 @@
     </w:pPr>
   </w:p>
 </w:hdr>
+</file>
+
+<file path=word/numbering.xml><?xml version="1.0" encoding="utf-8"?>
+<w:numbering xmlns:wpc="http://schemas.microsoft.com/office/word/2010/wordprocessingCanvas" xmlns:mc="http://schemas.openxmlformats.org/markup-compatibility/2006" xmlns:o="urn:schemas-microsoft-com:office:office" xmlns:r="http://schemas.openxmlformats.org/officeDocument/2006/relationships" xmlns:m="http://schemas.openxmlformats.org/officeDocument/2006/math" xmlns:v="urn:schemas-microsoft-com:vml" xmlns:wp14="http://schemas.microsoft.com/office/word/2010/wordprocessingDrawing" xmlns:wp="http://schemas.openxmlformats.org/drawingml/2006/wordprocessingDrawing" xmlns:w10="urn:schemas-microsoft-com:office:word" xmlns:w="http://schemas.openxmlformats.org/wordprocessingml/2006/main" xmlns:w14="http://schemas.microsoft.com/office/word/2010/wordml" xmlns:wpg="http://schemas.microsoft.com/office/word/2010/wordprocessingGroup" xmlns:wpi="http://schemas.microsoft.com/office/word/2010/wordprocessingInk" xmlns:wne="http://schemas.microsoft.com/office/word/2006/wordml" xmlns:wps="http://schemas.microsoft.com/office/word/2010/wordprocessingShape" mc:Ignorable="w14 wp14">
+  <w:abstractNum w:abstractNumId="0">
+    <w:nsid w:val="087072FA"/>
+    <w:multiLevelType w:val="hybridMultilevel"/>
+    <w:tmpl w:val="5F8A864C"/>
+    <w:lvl w:ilvl="0" w:tplc="0409000F">
+      <w:start w:val="1"/>
+      <w:numFmt w:val="decimal"/>
+      <w:lvlText w:val="%1."/>
+      <w:lvlJc w:val="left"/>
+      <w:pPr>
+        <w:ind w:left="720" w:hanging="360"/>
+      </w:pPr>
+    </w:lvl>
+    <w:lvl w:ilvl="1" w:tplc="04090019" w:tentative="1">
+      <w:start w:val="1"/>
+      <w:numFmt w:val="lowerLetter"/>
+      <w:lvlText w:val="%2."/>
+      <w:lvlJc w:val="left"/>
+      <w:pPr>
+        <w:ind w:left="1440" w:hanging="360"/>
+      </w:pPr>
+    </w:lvl>
+    <w:lvl w:ilvl="2" w:tplc="0409001B" w:tentative="1">
+      <w:start w:val="1"/>
+      <w:numFmt w:val="lowerRoman"/>
+      <w:lvlText w:val="%3."/>
+      <w:lvlJc w:val="right"/>
+      <w:pPr>
+        <w:ind w:left="2160" w:hanging="180"/>
+      </w:pPr>
+    </w:lvl>
+    <w:lvl w:ilvl="3" w:tplc="0409000F" w:tentative="1">
+      <w:start w:val="1"/>
+      <w:numFmt w:val="decimal"/>
+      <w:lvlText w:val="%4."/>
+      <w:lvlJc w:val="left"/>
+      <w:pPr>
+        <w:ind w:left="2880" w:hanging="360"/>
+      </w:pPr>
+    </w:lvl>
+    <w:lvl w:ilvl="4" w:tplc="04090019" w:tentative="1">
+      <w:start w:val="1"/>
+      <w:numFmt w:val="lowerLetter"/>
+      <w:lvlText w:val="%5."/>
+      <w:lvlJc w:val="left"/>
+      <w:pPr>
+        <w:ind w:left="3600" w:hanging="360"/>
+      </w:pPr>
+    </w:lvl>
+    <w:lvl w:ilvl="5" w:tplc="0409001B" w:tentative="1">
+      <w:start w:val="1"/>
+      <w:numFmt w:val="lowerRoman"/>
+      <w:lvlText w:val="%6."/>
+      <w:lvlJc w:val="right"/>
+      <w:pPr>
+        <w:ind w:left="4320" w:hanging="180"/>
+      </w:pPr>
+    </w:lvl>
+    <w:lvl w:ilvl="6" w:tplc="0409000F" w:tentative="1">
+      <w:start w:val="1"/>
+      <w:numFmt w:val="decimal"/>
+      <w:lvlText w:val="%7."/>
+      <w:lvlJc w:val="left"/>
+      <w:pPr>
+        <w:ind w:left="5040" w:hanging="360"/>
+      </w:pPr>
+    </w:lvl>
+    <w:lvl w:ilvl="7" w:tplc="04090019" w:tentative="1">
+      <w:start w:val="1"/>
+      <w:numFmt w:val="lowerLetter"/>
+      <w:lvlText w:val="%8."/>
+      <w:lvlJc w:val="left"/>
+      <w:pPr>
+        <w:ind w:left="5760" w:hanging="360"/>
+      </w:pPr>
+    </w:lvl>
+    <w:lvl w:ilvl="8" w:tplc="0409001B" w:tentative="1">
+      <w:start w:val="1"/>
+      <w:numFmt w:val="lowerRoman"/>
+      <w:lvlText w:val="%9."/>
+      <w:lvlJc w:val="right"/>
+      <w:pPr>
+        <w:ind w:left="6480" w:hanging="180"/>
+      </w:pPr>
+    </w:lvl>
+  </w:abstractNum>
+  <w:abstractNum w:abstractNumId="1">
+    <w:nsid w:val="16B2671A"/>
+    <w:multiLevelType w:val="hybridMultilevel"/>
+    <w:tmpl w:val="469C3640"/>
+    <w:lvl w:ilvl="0" w:tplc="04090001">
+      <w:start w:val="1"/>
+      <w:numFmt w:val="bullet"/>
+      <w:lvlText w:val=""/>
+      <w:lvlJc w:val="left"/>
+      <w:pPr>
+        <w:ind w:left="720" w:hanging="360"/>
+      </w:pPr>
+      <w:rPr>
+        <w:rFonts w:ascii="Symbol" w:hAnsi="Symbol" w:hint="default"/>
+      </w:rPr>
+    </w:lvl>
+    <w:lvl w:ilvl="1" w:tplc="04090003" w:tentative="1">
+      <w:start w:val="1"/>
+      <w:numFmt w:val="bullet"/>
+      <w:lvlText w:val="o"/>
+      <w:lvlJc w:val="left"/>
+      <w:pPr>
+        <w:ind w:left="1440" w:hanging="360"/>
+      </w:pPr>
+      <w:rPr>
+        <w:rFonts w:ascii="Courier New" w:hAnsi="Courier New" w:cs="Courier New" w:hint="default"/>
+      </w:rPr>
+    </w:lvl>
+    <w:lvl w:ilvl="2" w:tplc="04090005" w:tentative="1">
+      <w:start w:val="1"/>
+      <w:numFmt w:val="bullet"/>
+      <w:lvlText w:val=""/>
+      <w:lvlJc w:val="left"/>
+      <w:pPr>
+        <w:ind w:left="2160" w:hanging="360"/>
+      </w:pPr>
+      <w:rPr>
+        <w:rFonts w:ascii="Wingdings" w:hAnsi="Wingdings" w:hint="default"/>
+      </w:rPr>
+    </w:lvl>
+    <w:lvl w:ilvl="3" w:tplc="04090001" w:tentative="1">
+      <w:start w:val="1"/>
+      <w:numFmt w:val="bullet"/>
+      <w:lvlText w:val=""/>
+      <w:lvlJc w:val="left"/>
+      <w:pPr>
+        <w:ind w:left="2880" w:hanging="360"/>
+      </w:pPr>
+      <w:rPr>
+        <w:rFonts w:ascii="Symbol" w:hAnsi="Symbol" w:hint="default"/>
+      </w:rPr>
+    </w:lvl>
+    <w:lvl w:ilvl="4" w:tplc="04090003" w:tentative="1">
+      <w:start w:val="1"/>
+      <w:numFmt w:val="bullet"/>
+      <w:lvlText w:val="o"/>
+      <w:lvlJc w:val="left"/>
+      <w:pPr>
+        <w:ind w:left="3600" w:hanging="360"/>
+      </w:pPr>
+      <w:rPr>
+        <w:rFonts w:ascii="Courier New" w:hAnsi="Courier New" w:cs="Courier New" w:hint="default"/>
+      </w:rPr>
+    </w:lvl>
+    <w:lvl w:ilvl="5" w:tplc="04090005" w:tentative="1">
+      <w:start w:val="1"/>
+      <w:numFmt w:val="bullet"/>
+      <w:lvlText w:val=""/>
+      <w:lvlJc w:val="left"/>
+      <w:pPr>
+        <w:ind w:left="4320" w:hanging="360"/>
+      </w:pPr>
+      <w:rPr>
+        <w:rFonts w:ascii="Wingdings" w:hAnsi="Wingdings" w:hint="default"/>
+      </w:rPr>
+    </w:lvl>
+    <w:lvl w:ilvl="6" w:tplc="04090001" w:tentative="1">
+      <w:start w:val="1"/>
+      <w:numFmt w:val="bullet"/>
+      <w:lvlText w:val=""/>
+      <w:lvlJc w:val="left"/>
+      <w:pPr>
+        <w:ind w:left="5040" w:hanging="360"/>
+      </w:pPr>
+      <w:rPr>
+        <w:rFonts w:ascii="Symbol" w:hAnsi="Symbol" w:hint="default"/>
+      </w:rPr>
+    </w:lvl>
+    <w:lvl w:ilvl="7" w:tplc="04090003" w:tentative="1">
+      <w:start w:val="1"/>
+      <w:numFmt w:val="bullet"/>
+      <w:lvlText w:val="o"/>
+      <w:lvlJc w:val="left"/>
+      <w:pPr>
+        <w:ind w:left="5760" w:hanging="360"/>
+      </w:pPr>
+      <w:rPr>
+        <w:rFonts w:ascii="Courier New" w:hAnsi="Courier New" w:cs="Courier New" w:hint="default"/>
+      </w:rPr>
+    </w:lvl>
+    <w:lvl w:ilvl="8" w:tplc="04090005" w:tentative="1">
+      <w:start w:val="1"/>
+      <w:numFmt w:val="bullet"/>
+      <w:lvlText w:val=""/>
+      <w:lvlJc w:val="left"/>
+      <w:pPr>
+        <w:ind w:left="6480" w:hanging="360"/>
+      </w:pPr>
+      <w:rPr>
+        <w:rFonts w:ascii="Wingdings" w:hAnsi="Wingdings" w:hint="default"/>
+      </w:rPr>
+    </w:lvl>
+  </w:abstractNum>
+  <w:abstractNum w:abstractNumId="2">
+    <w:nsid w:val="3A377D0C"/>
+    <w:multiLevelType w:val="hybridMultilevel"/>
+    <w:tmpl w:val="33301730"/>
+    <w:lvl w:ilvl="0" w:tplc="04090001">
+      <w:start w:val="1"/>
+      <w:numFmt w:val="bullet"/>
+      <w:lvlText w:val=""/>
+      <w:lvlJc w:val="left"/>
+      <w:pPr>
+        <w:ind w:left="720" w:hanging="360"/>
+      </w:pPr>
+      <w:rPr>
+        <w:rFonts w:ascii="Symbol" w:hAnsi="Symbol" w:hint="default"/>
+      </w:rPr>
+    </w:lvl>
+    <w:lvl w:ilvl="1" w:tplc="04090003" w:tentative="1">
+      <w:start w:val="1"/>
+      <w:numFmt w:val="bullet"/>
+      <w:lvlText w:val="o"/>
+      <w:lvlJc w:val="left"/>
+      <w:pPr>
+        <w:ind w:left="1440" w:hanging="360"/>
+      </w:pPr>
+      <w:rPr>
+        <w:rFonts w:ascii="Courier New" w:hAnsi="Courier New" w:cs="Courier New" w:hint="default"/>
+      </w:rPr>
+    </w:lvl>
+    <w:lvl w:ilvl="2" w:tplc="04090005" w:tentative="1">
+      <w:start w:val="1"/>
+      <w:numFmt w:val="bullet"/>
+      <w:lvlText w:val=""/>
+      <w:lvlJc w:val="left"/>
+      <w:pPr>
+        <w:ind w:left="2160" w:hanging="360"/>
+      </w:pPr>
+      <w:rPr>
+        <w:rFonts w:ascii="Wingdings" w:hAnsi="Wingdings" w:hint="default"/>
+      </w:rPr>
+    </w:lvl>
+    <w:lvl w:ilvl="3" w:tplc="04090001" w:tentative="1">
+      <w:start w:val="1"/>
+      <w:numFmt w:val="bullet"/>
+      <w:lvlText w:val=""/>
+      <w:lvlJc w:val="left"/>
+      <w:pPr>
+        <w:ind w:left="2880" w:hanging="360"/>
+      </w:pPr>
+      <w:rPr>
+        <w:rFonts w:ascii="Symbol" w:hAnsi="Symbol" w:hint="default"/>
+      </w:rPr>
+    </w:lvl>
+    <w:lvl w:ilvl="4" w:tplc="04090003" w:tentative="1">
+      <w:start w:val="1"/>
+      <w:numFmt w:val="bullet"/>
+      <w:lvlText w:val="o"/>
+      <w:lvlJc w:val="left"/>
+      <w:pPr>
+        <w:ind w:left="3600" w:hanging="360"/>
+      </w:pPr>
+      <w:rPr>
+        <w:rFonts w:ascii="Courier New" w:hAnsi="Courier New" w:cs="Courier New" w:hint="default"/>
+      </w:rPr>
+    </w:lvl>
+    <w:lvl w:ilvl="5" w:tplc="04090005" w:tentative="1">
+      <w:start w:val="1"/>
+      <w:numFmt w:val="bullet"/>
+      <w:lvlText w:val=""/>
+      <w:lvlJc w:val="left"/>
+      <w:pPr>
+        <w:ind w:left="4320" w:hanging="360"/>
+      </w:pPr>
+      <w:rPr>
+        <w:rFonts w:ascii="Wingdings" w:hAnsi="Wingdings" w:hint="default"/>
+      </w:rPr>
+    </w:lvl>
+    <w:lvl w:ilvl="6" w:tplc="04090001" w:tentative="1">
+      <w:start w:val="1"/>
+      <w:numFmt w:val="bullet"/>
+      <w:lvlText w:val=""/>
+      <w:lvlJc w:val="left"/>
+      <w:pPr>
+        <w:ind w:left="5040" w:hanging="360"/>
+      </w:pPr>
+      <w:rPr>
+        <w:rFonts w:ascii="Symbol" w:hAnsi="Symbol" w:hint="default"/>
+      </w:rPr>
+    </w:lvl>
+    <w:lvl w:ilvl="7" w:tplc="04090003" w:tentative="1">
+      <w:start w:val="1"/>
+      <w:numFmt w:val="bullet"/>
+      <w:lvlText w:val="o"/>
+      <w:lvlJc w:val="left"/>
+      <w:pPr>
+        <w:ind w:left="5760" w:hanging="360"/>
+      </w:pPr>
+      <w:rPr>
+        <w:rFonts w:ascii="Courier New" w:hAnsi="Courier New" w:cs="Courier New" w:hint="default"/>
+      </w:rPr>
+    </w:lvl>
+    <w:lvl w:ilvl="8" w:tplc="04090005" w:tentative="1">
+      <w:start w:val="1"/>
+      <w:numFmt w:val="bullet"/>
+      <w:lvlText w:val=""/>
+      <w:lvlJc w:val="left"/>
+      <w:pPr>
+        <w:ind w:left="6480" w:hanging="360"/>
+      </w:pPr>
+      <w:rPr>
+        <w:rFonts w:ascii="Wingdings" w:hAnsi="Wingdings" w:hint="default"/>
+      </w:rPr>
+    </w:lvl>
+  </w:abstractNum>
+  <w:abstractNum w:abstractNumId="3">
+    <w:nsid w:val="3D7D190C"/>
+    <w:multiLevelType w:val="hybridMultilevel"/>
+    <w:tmpl w:val="DA6E58EA"/>
+    <w:lvl w:ilvl="0" w:tplc="04090001">
+      <w:start w:val="1"/>
+      <w:numFmt w:val="bullet"/>
+      <w:lvlText w:val=""/>
+      <w:lvlJc w:val="left"/>
+      <w:pPr>
+        <w:ind w:left="720" w:hanging="360"/>
+      </w:pPr>
+      <w:rPr>
+        <w:rFonts w:ascii="Symbol" w:hAnsi="Symbol" w:hint="default"/>
+      </w:rPr>
+    </w:lvl>
+    <w:lvl w:ilvl="1" w:tplc="04090003" w:tentative="1">
+      <w:start w:val="1"/>
+      <w:numFmt w:val="bullet"/>
+      <w:lvlText w:val="o"/>
+      <w:lvlJc w:val="left"/>
+      <w:pPr>
+        <w:ind w:left="1440" w:hanging="360"/>
+      </w:pPr>
+      <w:rPr>
+        <w:rFonts w:ascii="Courier New" w:hAnsi="Courier New" w:cs="Courier New" w:hint="default"/>
+      </w:rPr>
+    </w:lvl>
+    <w:lvl w:ilvl="2" w:tplc="04090005" w:tentative="1">
+      <w:start w:val="1"/>
+      <w:numFmt w:val="bullet"/>
+      <w:lvlText w:val=""/>
+      <w:lvlJc w:val="left"/>
+      <w:pPr>
+        <w:ind w:left="2160" w:hanging="360"/>
+      </w:pPr>
+      <w:rPr>
+        <w:rFonts w:ascii="Wingdings" w:hAnsi="Wingdings" w:hint="default"/>
+      </w:rPr>
+    </w:lvl>
+    <w:lvl w:ilvl="3" w:tplc="04090001" w:tentative="1">
+      <w:start w:val="1"/>
+      <w:numFmt w:val="bullet"/>
+      <w:lvlText w:val=""/>
+      <w:lvlJc w:val="left"/>
+      <w:pPr>
+        <w:ind w:left="2880" w:hanging="360"/>
+      </w:pPr>
+      <w:rPr>
+        <w:rFonts w:ascii="Symbol" w:hAnsi="Symbol" w:hint="default"/>
+      </w:rPr>
+    </w:lvl>
+    <w:lvl w:ilvl="4" w:tplc="04090003" w:tentative="1">
+      <w:start w:val="1"/>
+      <w:numFmt w:val="bullet"/>
+      <w:lvlText w:val="o"/>
+      <w:lvlJc w:val="left"/>
+      <w:pPr>
+        <w:ind w:left="3600" w:hanging="360"/>
+      </w:pPr>
+      <w:rPr>
+        <w:rFonts w:ascii="Courier New" w:hAnsi="Courier New" w:cs="Courier New" w:hint="default"/>
+      </w:rPr>
+    </w:lvl>
+    <w:lvl w:ilvl="5" w:tplc="04090005" w:tentative="1">
+      <w:start w:val="1"/>
+      <w:numFmt w:val="bullet"/>
+      <w:lvlText w:val=""/>
+      <w:lvlJc w:val="left"/>
+      <w:pPr>
+        <w:ind w:left="4320" w:hanging="360"/>
+      </w:pPr>
+      <w:rPr>
+        <w:rFonts w:ascii="Wingdings" w:hAnsi="Wingdings" w:hint="default"/>
+      </w:rPr>
+    </w:lvl>
+    <w:lvl w:ilvl="6" w:tplc="04090001" w:tentative="1">
+      <w:start w:val="1"/>
+      <w:numFmt w:val="bullet"/>
+      <w:lvlText w:val=""/>
+      <w:lvlJc w:val="left"/>
+      <w:pPr>
+        <w:ind w:left="5040" w:hanging="360"/>
+      </w:pPr>
+      <w:rPr>
+        <w:rFonts w:ascii="Symbol" w:hAnsi="Symbol" w:hint="default"/>
+      </w:rPr>
+    </w:lvl>
+    <w:lvl w:ilvl="7" w:tplc="04090003" w:tentative="1">
+      <w:start w:val="1"/>
+      <w:numFmt w:val="bullet"/>
+      <w:lvlText w:val="o"/>
+      <w:lvlJc w:val="left"/>
+      <w:pPr>
+        <w:ind w:left="5760" w:hanging="360"/>
+      </w:pPr>
+      <w:rPr>
+        <w:rFonts w:ascii="Courier New" w:hAnsi="Courier New" w:cs="Courier New" w:hint="default"/>
+      </w:rPr>
+    </w:lvl>
+    <w:lvl w:ilvl="8" w:tplc="04090005" w:tentative="1">
+      <w:start w:val="1"/>
+      <w:numFmt w:val="bullet"/>
+      <w:lvlText w:val=""/>
+      <w:lvlJc w:val="left"/>
+      <w:pPr>
+        <w:ind w:left="6480" w:hanging="360"/>
+      </w:pPr>
+      <w:rPr>
+        <w:rFonts w:ascii="Wingdings" w:hAnsi="Wingdings" w:hint="default"/>
+      </w:rPr>
+    </w:lvl>
+  </w:abstractNum>
+  <w:abstractNum w:abstractNumId="4">
+    <w:nsid w:val="3FAB32DD"/>
+    <w:multiLevelType w:val="hybridMultilevel"/>
+    <w:tmpl w:val="2FAA11C8"/>
+    <w:lvl w:ilvl="0" w:tplc="04090001">
+      <w:start w:val="1"/>
+      <w:numFmt w:val="bullet"/>
+      <w:lvlText w:val=""/>
+      <w:lvlJc w:val="left"/>
+      <w:pPr>
+        <w:ind w:left="720" w:hanging="360"/>
+      </w:pPr>
+      <w:rPr>
+        <w:rFonts w:ascii="Symbol" w:hAnsi="Symbol" w:hint="default"/>
+      </w:rPr>
+    </w:lvl>
+    <w:lvl w:ilvl="1" w:tplc="04090003" w:tentative="1">
+      <w:start w:val="1"/>
+      <w:numFmt w:val="bullet"/>
+      <w:lvlText w:val="o"/>
+      <w:lvlJc w:val="left"/>
+      <w:pPr>
+        <w:ind w:left="1440" w:hanging="360"/>
+      </w:pPr>
+      <w:rPr>
+        <w:rFonts w:ascii="Courier New" w:hAnsi="Courier New" w:cs="Courier New" w:hint="default"/>
+      </w:rPr>
+    </w:lvl>
+    <w:lvl w:ilvl="2" w:tplc="04090005" w:tentative="1">
+      <w:start w:val="1"/>
+      <w:numFmt w:val="bullet"/>
+      <w:lvlText w:val=""/>
+      <w:lvlJc w:val="left"/>
+      <w:pPr>
+        <w:ind w:left="2160" w:hanging="360"/>
+      </w:pPr>
+      <w:rPr>
+        <w:rFonts w:ascii="Wingdings" w:hAnsi="Wingdings" w:hint="default"/>
+      </w:rPr>
+    </w:lvl>
+    <w:lvl w:ilvl="3" w:tplc="04090001" w:tentative="1">
+      <w:start w:val="1"/>
+      <w:numFmt w:val="bullet"/>
+      <w:lvlText w:val=""/>
+      <w:lvlJc w:val="left"/>
+      <w:pPr>
+        <w:ind w:left="2880" w:hanging="360"/>
+      </w:pPr>
+      <w:rPr>
+        <w:rFonts w:ascii="Symbol" w:hAnsi="Symbol" w:hint="default"/>
+      </w:rPr>
+    </w:lvl>
+    <w:lvl w:ilvl="4" w:tplc="04090003" w:tentative="1">
+      <w:start w:val="1"/>
+      <w:numFmt w:val="bullet"/>
+      <w:lvlText w:val="o"/>
+      <w:lvlJc w:val="left"/>
+      <w:pPr>
+        <w:ind w:left="3600" w:hanging="360"/>
+      </w:pPr>
+      <w:rPr>
+        <w:rFonts w:ascii="Courier New" w:hAnsi="Courier New" w:cs="Courier New" w:hint="default"/>
+      </w:rPr>
+    </w:lvl>
+    <w:lvl w:ilvl="5" w:tplc="04090005" w:tentative="1">
+      <w:start w:val="1"/>
+      <w:numFmt w:val="bullet"/>
+      <w:lvlText w:val=""/>
+      <w:lvlJc w:val="left"/>
+      <w:pPr>
+        <w:ind w:left="4320" w:hanging="360"/>
+      </w:pPr>
+      <w:rPr>
+        <w:rFonts w:ascii="Wingdings" w:hAnsi="Wingdings" w:hint="default"/>
+      </w:rPr>
+    </w:lvl>
+    <w:lvl w:ilvl="6" w:tplc="04090001" w:tentative="1">
+      <w:start w:val="1"/>
+      <w:numFmt w:val="bullet"/>
+      <w:lvlText w:val=""/>
+      <w:lvlJc w:val="left"/>
+      <w:pPr>
+        <w:ind w:left="5040" w:hanging="360"/>
+      </w:pPr>
+      <w:rPr>
+        <w:rFonts w:ascii="Symbol" w:hAnsi="Symbol" w:hint="default"/>
+      </w:rPr>
+    </w:lvl>
+    <w:lvl w:ilvl="7" w:tplc="04090003" w:tentative="1">
+      <w:start w:val="1"/>
+      <w:numFmt w:val="bullet"/>
+      <w:lvlText w:val="o"/>
+      <w:lvlJc w:val="left"/>
+      <w:pPr>
+        <w:ind w:left="5760" w:hanging="360"/>
+      </w:pPr>
+      <w:rPr>
+        <w:rFonts w:ascii="Courier New" w:hAnsi="Courier New" w:cs="Courier New" w:hint="default"/>
+      </w:rPr>
+    </w:lvl>
+    <w:lvl w:ilvl="8" w:tplc="04090005" w:tentative="1">
+      <w:start w:val="1"/>
+      <w:numFmt w:val="bullet"/>
+      <w:lvlText w:val=""/>
+      <w:lvlJc w:val="left"/>
+      <w:pPr>
+        <w:ind w:left="6480" w:hanging="360"/>
+      </w:pPr>
+      <w:rPr>
+        <w:rFonts w:ascii="Wingdings" w:hAnsi="Wingdings" w:hint="default"/>
+      </w:rPr>
+    </w:lvl>
+  </w:abstractNum>
+  <w:abstractNum w:abstractNumId="5">
+    <w:nsid w:val="44122909"/>
+    <w:multiLevelType w:val="hybridMultilevel"/>
+    <w:tmpl w:val="CF220768"/>
+    <w:lvl w:ilvl="0" w:tplc="04090001">
+      <w:start w:val="1"/>
+      <w:numFmt w:val="bullet"/>
+      <w:lvlText w:val=""/>
+      <w:lvlJc w:val="left"/>
+      <w:pPr>
+        <w:ind w:left="720" w:hanging="360"/>
+      </w:pPr>
+      <w:rPr>
+        <w:rFonts w:ascii="Symbol" w:hAnsi="Symbol" w:hint="default"/>
+      </w:rPr>
+    </w:lvl>
+    <w:lvl w:ilvl="1" w:tplc="04090003" w:tentative="1">
+      <w:start w:val="1"/>
+      <w:numFmt w:val="bullet"/>
+      <w:lvlText w:val="o"/>
+      <w:lvlJc w:val="left"/>
+      <w:pPr>
+        <w:ind w:left="1440" w:hanging="360"/>
+      </w:pPr>
+      <w:rPr>
+        <w:rFonts w:ascii="Courier New" w:hAnsi="Courier New" w:cs="Courier New" w:hint="default"/>
+      </w:rPr>
+    </w:lvl>
+    <w:lvl w:ilvl="2" w:tplc="04090005" w:tentative="1">
+      <w:start w:val="1"/>
+      <w:numFmt w:val="bullet"/>
+      <w:lvlText w:val=""/>
+      <w:lvlJc w:val="left"/>
+      <w:pPr>
+        <w:ind w:left="2160" w:hanging="360"/>
+      </w:pPr>
+      <w:rPr>
+        <w:rFonts w:ascii="Wingdings" w:hAnsi="Wingdings" w:hint="default"/>
+      </w:rPr>
+    </w:lvl>
+    <w:lvl w:ilvl="3" w:tplc="04090001" w:tentative="1">
+      <w:start w:val="1"/>
+      <w:numFmt w:val="bullet"/>
+      <w:lvlText w:val=""/>
+      <w:lvlJc w:val="left"/>
+      <w:pPr>
+        <w:ind w:left="2880" w:hanging="360"/>
+      </w:pPr>
+      <w:rPr>
+        <w:rFonts w:ascii="Symbol" w:hAnsi="Symbol" w:hint="default"/>
+      </w:rPr>
+    </w:lvl>
+    <w:lvl w:ilvl="4" w:tplc="04090003" w:tentative="1">
+      <w:start w:val="1"/>
+      <w:numFmt w:val="bullet"/>
+      <w:lvlText w:val="o"/>
+      <w:lvlJc w:val="left"/>
+      <w:pPr>
+        <w:ind w:left="3600" w:hanging="360"/>
+      </w:pPr>
+      <w:rPr>
+        <w:rFonts w:ascii="Courier New" w:hAnsi="Courier New" w:cs="Courier New" w:hint="default"/>
+      </w:rPr>
+    </w:lvl>
+    <w:lvl w:ilvl="5" w:tplc="04090005" w:tentative="1">
+      <w:start w:val="1"/>
+      <w:numFmt w:val="bullet"/>
+      <w:lvlText w:val=""/>
+      <w:lvlJc w:val="left"/>
+      <w:pPr>
+        <w:ind w:left="4320" w:hanging="360"/>
+      </w:pPr>
+      <w:rPr>
+        <w:rFonts w:ascii="Wingdings" w:hAnsi="Wingdings" w:hint="default"/>
+      </w:rPr>
+    </w:lvl>
+    <w:lvl w:ilvl="6" w:tplc="04090001" w:tentative="1">
+      <w:start w:val="1"/>
+      <w:numFmt w:val="bullet"/>
+      <w:lvlText w:val=""/>
+      <w:lvlJc w:val="left"/>
+      <w:pPr>
+        <w:ind w:left="5040" w:hanging="360"/>
+      </w:pPr>
+      <w:rPr>
+        <w:rFonts w:ascii="Symbol" w:hAnsi="Symbol" w:hint="default"/>
+      </w:rPr>
+    </w:lvl>
+    <w:lvl w:ilvl="7" w:tplc="04090003" w:tentative="1">
+      <w:start w:val="1"/>
+      <w:numFmt w:val="bullet"/>
+      <w:lvlText w:val="o"/>
+      <w:lvlJc w:val="left"/>
+      <w:pPr>
+        <w:ind w:left="5760" w:hanging="360"/>
+      </w:pPr>
+      <w:rPr>
+        <w:rFonts w:ascii="Courier New" w:hAnsi="Courier New" w:cs="Courier New" w:hint="default"/>
+      </w:rPr>
+    </w:lvl>
+    <w:lvl w:ilvl="8" w:tplc="04090005" w:tentative="1">
+      <w:start w:val="1"/>
+      <w:numFmt w:val="bullet"/>
+      <w:lvlText w:val=""/>
+      <w:lvlJc w:val="left"/>
+      <w:pPr>
+        <w:ind w:left="6480" w:hanging="360"/>
+      </w:pPr>
+      <w:rPr>
+        <w:rFonts w:ascii="Wingdings" w:hAnsi="Wingdings" w:hint="default"/>
+      </w:rPr>
+    </w:lvl>
+  </w:abstractNum>
+  <w:abstractNum w:abstractNumId="6">
+    <w:nsid w:val="4F4C53F3"/>
+    <w:multiLevelType w:val="hybridMultilevel"/>
+    <w:tmpl w:val="CB04EEB4"/>
+    <w:lvl w:ilvl="0" w:tplc="04090001">
+      <w:start w:val="1"/>
+      <w:numFmt w:val="bullet"/>
+      <w:lvlText w:val=""/>
+      <w:lvlJc w:val="left"/>
+      <w:pPr>
+        <w:ind w:left="720" w:hanging="360"/>
+      </w:pPr>
+      <w:rPr>
+        <w:rFonts w:ascii="Symbol" w:hAnsi="Symbol" w:hint="default"/>
+      </w:rPr>
+    </w:lvl>
+    <w:lvl w:ilvl="1" w:tplc="04090003" w:tentative="1">
+      <w:start w:val="1"/>
+      <w:numFmt w:val="bullet"/>
+      <w:lvlText w:val="o"/>
+      <w:lvlJc w:val="left"/>
+      <w:pPr>
+        <w:ind w:left="1440" w:hanging="360"/>
+      </w:pPr>
+      <w:rPr>
+        <w:rFonts w:ascii="Courier New" w:hAnsi="Courier New" w:cs="Courier New" w:hint="default"/>
+      </w:rPr>
+    </w:lvl>
+    <w:lvl w:ilvl="2" w:tplc="04090005" w:tentative="1">
+      <w:start w:val="1"/>
+      <w:numFmt w:val="bullet"/>
+      <w:lvlText w:val=""/>
+      <w:lvlJc w:val="left"/>
+      <w:pPr>
+        <w:ind w:left="2160" w:hanging="360"/>
+      </w:pPr>
+      <w:rPr>
+        <w:rFonts w:ascii="Wingdings" w:hAnsi="Wingdings" w:hint="default"/>
+      </w:rPr>
+    </w:lvl>
+    <w:lvl w:ilvl="3" w:tplc="04090001" w:tentative="1">
+      <w:start w:val="1"/>
+      <w:numFmt w:val="bullet"/>
+      <w:lvlText w:val=""/>
+      <w:lvlJc w:val="left"/>
+      <w:pPr>
+        <w:ind w:left="2880" w:hanging="360"/>
+      </w:pPr>
+      <w:rPr>
+        <w:rFonts w:ascii="Symbol" w:hAnsi="Symbol" w:hint="default"/>
+      </w:rPr>
+    </w:lvl>
+    <w:lvl w:ilvl="4" w:tplc="04090003" w:tentative="1">
+      <w:start w:val="1"/>
+      <w:numFmt w:val="bullet"/>
+      <w:lvlText w:val="o"/>
+      <w:lvlJc w:val="left"/>
+      <w:pPr>
+        <w:ind w:left="3600" w:hanging="360"/>
+      </w:pPr>
+      <w:rPr>
+        <w:rFonts w:ascii="Courier New" w:hAnsi="Courier New" w:cs="Courier New" w:hint="default"/>
+      </w:rPr>
+    </w:lvl>
+    <w:lvl w:ilvl="5" w:tplc="04090005" w:tentative="1">
+      <w:start w:val="1"/>
+      <w:numFmt w:val="bullet"/>
+      <w:lvlText w:val=""/>
+      <w:lvlJc w:val="left"/>
+      <w:pPr>
+        <w:ind w:left="4320" w:hanging="360"/>
+      </w:pPr>
+      <w:rPr>
+        <w:rFonts w:ascii="Wingdings" w:hAnsi="Wingdings" w:hint="default"/>
+      </w:rPr>
+    </w:lvl>
+    <w:lvl w:ilvl="6" w:tplc="04090001" w:tentative="1">
+      <w:start w:val="1"/>
+      <w:numFmt w:val="bullet"/>
+      <w:lvlText w:val=""/>
+      <w:lvlJc w:val="left"/>
+      <w:pPr>
+        <w:ind w:left="5040" w:hanging="360"/>
+      </w:pPr>
+      <w:rPr>
+        <w:rFonts w:ascii="Symbol" w:hAnsi="Symbol" w:hint="default"/>
+      </w:rPr>
+    </w:lvl>
+    <w:lvl w:ilvl="7" w:tplc="04090003" w:tentative="1">
+      <w:start w:val="1"/>
+      <w:numFmt w:val="bullet"/>
+      <w:lvlText w:val="o"/>
+      <w:lvlJc w:val="left"/>
+      <w:pPr>
+        <w:ind w:left="5760" w:hanging="360"/>
+      </w:pPr>
+      <w:rPr>
+        <w:rFonts w:ascii="Courier New" w:hAnsi="Courier New" w:cs="Courier New" w:hint="default"/>
+      </w:rPr>
+    </w:lvl>
+    <w:lvl w:ilvl="8" w:tplc="04090005" w:tentative="1">
+      <w:start w:val="1"/>
+      <w:numFmt w:val="bullet"/>
+      <w:lvlText w:val=""/>
+      <w:lvlJc w:val="left"/>
+      <w:pPr>
+        <w:ind w:left="6480" w:hanging="360"/>
+      </w:pPr>
+      <w:rPr>
+        <w:rFonts w:ascii="Wingdings" w:hAnsi="Wingdings" w:hint="default"/>
+      </w:rPr>
+    </w:lvl>
+  </w:abstractNum>
+  <w:abstractNum w:abstractNumId="7">
+    <w:nsid w:val="58AB6DC1"/>
+    <w:multiLevelType w:val="hybridMultilevel"/>
+    <w:tmpl w:val="94E0E83A"/>
+    <w:lvl w:ilvl="0" w:tplc="04090001">
+      <w:start w:val="1"/>
+      <w:numFmt w:val="bullet"/>
+      <w:lvlText w:val=""/>
+      <w:lvlJc w:val="left"/>
+      <w:pPr>
+        <w:ind w:left="720" w:hanging="360"/>
+      </w:pPr>
+      <w:rPr>
+        <w:rFonts w:ascii="Symbol" w:hAnsi="Symbol" w:hint="default"/>
+      </w:rPr>
+    </w:lvl>
+    <w:lvl w:ilvl="1" w:tplc="04090003" w:tentative="1">
+      <w:start w:val="1"/>
+      <w:numFmt w:val="bullet"/>
+      <w:lvlText w:val="o"/>
+      <w:lvlJc w:val="left"/>
+      <w:pPr>
+        <w:ind w:left="1440" w:hanging="360"/>
+      </w:pPr>
+      <w:rPr>
+        <w:rFonts w:ascii="Courier New" w:hAnsi="Courier New" w:cs="Courier New" w:hint="default"/>
+      </w:rPr>
+    </w:lvl>
+    <w:lvl w:ilvl="2" w:tplc="04090005" w:tentative="1">
+      <w:start w:val="1"/>
+      <w:numFmt w:val="bullet"/>
+      <w:lvlText w:val=""/>
+      <w:lvlJc w:val="left"/>
+      <w:pPr>
+        <w:ind w:left="2160" w:hanging="360"/>
+      </w:pPr>
+      <w:rPr>
+        <w:rFonts w:ascii="Wingdings" w:hAnsi="Wingdings" w:hint="default"/>
+      </w:rPr>
+    </w:lvl>
+    <w:lvl w:ilvl="3" w:tplc="04090001" w:tentative="1">
+      <w:start w:val="1"/>
+      <w:numFmt w:val="bullet"/>
+      <w:lvlText w:val=""/>
+      <w:lvlJc w:val="left"/>
+      <w:pPr>
+        <w:ind w:left="2880" w:hanging="360"/>
+      </w:pPr>
+      <w:rPr>
+        <w:rFonts w:ascii="Symbol" w:hAnsi="Symbol" w:hint="default"/>
+      </w:rPr>
+    </w:lvl>
+    <w:lvl w:ilvl="4" w:tplc="04090003" w:tentative="1">
+      <w:start w:val="1"/>
+      <w:numFmt w:val="bullet"/>
+      <w:lvlText w:val="o"/>
+      <w:lvlJc w:val="left"/>
+      <w:pPr>
+        <w:ind w:left="3600" w:hanging="360"/>
+      </w:pPr>
+      <w:rPr>
+        <w:rFonts w:ascii="Courier New" w:hAnsi="Courier New" w:cs="Courier New" w:hint="default"/>
+      </w:rPr>
+    </w:lvl>
+    <w:lvl w:ilvl="5" w:tplc="04090005" w:tentative="1">
+      <w:start w:val="1"/>
+      <w:numFmt w:val="bullet"/>
+      <w:lvlText w:val=""/>
+      <w:lvlJc w:val="left"/>
+      <w:pPr>
+        <w:ind w:left="4320" w:hanging="360"/>
+      </w:pPr>
+      <w:rPr>
+        <w:rFonts w:ascii="Wingdings" w:hAnsi="Wingdings" w:hint="default"/>
+      </w:rPr>
+    </w:lvl>
+    <w:lvl w:ilvl="6" w:tplc="04090001" w:tentative="1">
+      <w:start w:val="1"/>
+      <w:numFmt w:val="bullet"/>
+      <w:lvlText w:val=""/>
+      <w:lvlJc w:val="left"/>
+      <w:pPr>
+        <w:ind w:left="5040" w:hanging="360"/>
+      </w:pPr>
+      <w:rPr>
+        <w:rFonts w:ascii="Symbol" w:hAnsi="Symbol" w:hint="default"/>
+      </w:rPr>
+    </w:lvl>
+    <w:lvl w:ilvl="7" w:tplc="04090003" w:tentative="1">
+      <w:start w:val="1"/>
+      <w:numFmt w:val="bullet"/>
+      <w:lvlText w:val="o"/>
+      <w:lvlJc w:val="left"/>
+      <w:pPr>
+        <w:ind w:left="5760" w:hanging="360"/>
+      </w:pPr>
+      <w:rPr>
+        <w:rFonts w:ascii="Courier New" w:hAnsi="Courier New" w:cs="Courier New" w:hint="default"/>
+      </w:rPr>
+    </w:lvl>
+    <w:lvl w:ilvl="8" w:tplc="04090005" w:tentative="1">
+      <w:start w:val="1"/>
+      <w:numFmt w:val="bullet"/>
+      <w:lvlText w:val=""/>
+      <w:lvlJc w:val="left"/>
+      <w:pPr>
+        <w:ind w:left="6480" w:hanging="360"/>
+      </w:pPr>
+      <w:rPr>
+        <w:rFonts w:ascii="Wingdings" w:hAnsi="Wingdings" w:hint="default"/>
+      </w:rPr>
+    </w:lvl>
+  </w:abstractNum>
+  <w:abstractNum w:abstractNumId="8">
+    <w:nsid w:val="5A245F9B"/>
+    <w:multiLevelType w:val="hybridMultilevel"/>
+    <w:tmpl w:val="F6ACBA9C"/>
+    <w:lvl w:ilvl="0" w:tplc="04090001">
+      <w:start w:val="1"/>
+      <w:numFmt w:val="bullet"/>
+      <w:lvlText w:val=""/>
+      <w:lvlJc w:val="left"/>
+      <w:pPr>
+        <w:ind w:left="720" w:hanging="360"/>
+      </w:pPr>
+      <w:rPr>
+        <w:rFonts w:ascii="Symbol" w:hAnsi="Symbol" w:hint="default"/>
+      </w:rPr>
+    </w:lvl>
+    <w:lvl w:ilvl="1" w:tplc="04090003" w:tentative="1">
+      <w:start w:val="1"/>
+      <w:numFmt w:val="bullet"/>
+      <w:lvlText w:val="o"/>
+      <w:lvlJc w:val="left"/>
+      <w:pPr>
+        <w:ind w:left="1440" w:hanging="360"/>
+      </w:pPr>
+      <w:rPr>
+        <w:rFonts w:ascii="Courier New" w:hAnsi="Courier New" w:cs="Courier New" w:hint="default"/>
+      </w:rPr>
+    </w:lvl>
+    <w:lvl w:ilvl="2" w:tplc="04090005" w:tentative="1">
+      <w:start w:val="1"/>
+      <w:numFmt w:val="bullet"/>
+      <w:lvlText w:val=""/>
+      <w:lvlJc w:val="left"/>
+      <w:pPr>
+        <w:ind w:left="2160" w:hanging="360"/>
+      </w:pPr>
+      <w:rPr>
+        <w:rFonts w:ascii="Wingdings" w:hAnsi="Wingdings" w:hint="default"/>
+      </w:rPr>
+    </w:lvl>
+    <w:lvl w:ilvl="3" w:tplc="04090001" w:tentative="1">
+      <w:start w:val="1"/>
+      <w:numFmt w:val="bullet"/>
+      <w:lvlText w:val=""/>
+      <w:lvlJc w:val="left"/>
+      <w:pPr>
+        <w:ind w:left="2880" w:hanging="360"/>
+      </w:pPr>
+      <w:rPr>
+        <w:rFonts w:ascii="Symbol" w:hAnsi="Symbol" w:hint="default"/>
+      </w:rPr>
+    </w:lvl>
+    <w:lvl w:ilvl="4" w:tplc="04090003" w:tentative="1">
+      <w:start w:val="1"/>
+      <w:numFmt w:val="bullet"/>
+      <w:lvlText w:val="o"/>
+      <w:lvlJc w:val="left"/>
+      <w:pPr>
+        <w:ind w:left="3600" w:hanging="360"/>
+      </w:pPr>
+      <w:rPr>
+        <w:rFonts w:ascii="Courier New" w:hAnsi="Courier New" w:cs="Courier New" w:hint="default"/>
+      </w:rPr>
+    </w:lvl>
+    <w:lvl w:ilvl="5" w:tplc="04090005" w:tentative="1">
+      <w:start w:val="1"/>
+      <w:numFmt w:val="bullet"/>
+      <w:lvlText w:val=""/>
+      <w:lvlJc w:val="left"/>
+      <w:pPr>
+        <w:ind w:left="4320" w:hanging="360"/>
+      </w:pPr>
+      <w:rPr>
+        <w:rFonts w:ascii="Wingdings" w:hAnsi="Wingdings" w:hint="default"/>
+      </w:rPr>
+    </w:lvl>
+    <w:lvl w:ilvl="6" w:tplc="04090001" w:tentative="1">
+      <w:start w:val="1"/>
+      <w:numFmt w:val="bullet"/>
+      <w:lvlText w:val=""/>
+      <w:lvlJc w:val="left"/>
+      <w:pPr>
+        <w:ind w:left="5040" w:hanging="360"/>
+      </w:pPr>
+      <w:rPr>
+        <w:rFonts w:ascii="Symbol" w:hAnsi="Symbol" w:hint="default"/>
+      </w:rPr>
+    </w:lvl>
+    <w:lvl w:ilvl="7" w:tplc="04090003" w:tentative="1">
+      <w:start w:val="1"/>
+      <w:numFmt w:val="bullet"/>
+      <w:lvlText w:val="o"/>
+      <w:lvlJc w:val="left"/>
+      <w:pPr>
+        <w:ind w:left="5760" w:hanging="360"/>
+      </w:pPr>
+      <w:rPr>
+        <w:rFonts w:ascii="Courier New" w:hAnsi="Courier New" w:cs="Courier New" w:hint="default"/>
+      </w:rPr>
+    </w:lvl>
+    <w:lvl w:ilvl="8" w:tplc="04090005" w:tentative="1">
+      <w:start w:val="1"/>
+      <w:numFmt w:val="bullet"/>
+      <w:lvlText w:val=""/>
+      <w:lvlJc w:val="left"/>
+      <w:pPr>
+        <w:ind w:left="6480" w:hanging="360"/>
+      </w:pPr>
+      <w:rPr>
+        <w:rFonts w:ascii="Wingdings" w:hAnsi="Wingdings" w:hint="default"/>
+      </w:rPr>
+    </w:lvl>
+  </w:abstractNum>
+  <w:abstractNum w:abstractNumId="9">
+    <w:nsid w:val="6093203B"/>
+    <w:multiLevelType w:val="hybridMultilevel"/>
+    <w:tmpl w:val="7590A498"/>
+    <w:lvl w:ilvl="0" w:tplc="04090001">
+      <w:start w:val="1"/>
+      <w:numFmt w:val="bullet"/>
+      <w:lvlText w:val=""/>
+      <w:lvlJc w:val="left"/>
+      <w:pPr>
+        <w:ind w:left="720" w:hanging="360"/>
+      </w:pPr>
+      <w:rPr>
+        <w:rFonts w:ascii="Symbol" w:hAnsi="Symbol" w:hint="default"/>
+      </w:rPr>
+    </w:lvl>
+    <w:lvl w:ilvl="1" w:tplc="04090003" w:tentative="1">
+      <w:start w:val="1"/>
+      <w:numFmt w:val="bullet"/>
+      <w:lvlText w:val="o"/>
+      <w:lvlJc w:val="left"/>
+      <w:pPr>
+        <w:ind w:left="1440" w:hanging="360"/>
+      </w:pPr>
+      <w:rPr>
+        <w:rFonts w:ascii="Courier New" w:hAnsi="Courier New" w:cs="Courier New" w:hint="default"/>
+      </w:rPr>
+    </w:lvl>
+    <w:lvl w:ilvl="2" w:tplc="04090005" w:tentative="1">
+      <w:start w:val="1"/>
+      <w:numFmt w:val="bullet"/>
+      <w:lvlText w:val=""/>
+      <w:lvlJc w:val="left"/>
+      <w:pPr>
+        <w:ind w:left="2160" w:hanging="360"/>
+      </w:pPr>
+      <w:rPr>
+        <w:rFonts w:ascii="Wingdings" w:hAnsi="Wingdings" w:hint="default"/>
+      </w:rPr>
+    </w:lvl>
+    <w:lvl w:ilvl="3" w:tplc="04090001" w:tentative="1">
+      <w:start w:val="1"/>
+      <w:numFmt w:val="bullet"/>
+      <w:lvlText w:val=""/>
+      <w:lvlJc w:val="left"/>
+      <w:pPr>
+        <w:ind w:left="2880" w:hanging="360"/>
+      </w:pPr>
+      <w:rPr>
+        <w:rFonts w:ascii="Symbol" w:hAnsi="Symbol" w:hint="default"/>
+      </w:rPr>
+    </w:lvl>
+    <w:lvl w:ilvl="4" w:tplc="04090003" w:tentative="1">
+      <w:start w:val="1"/>
+      <w:numFmt w:val="bullet"/>
+      <w:lvlText w:val="o"/>
+      <w:lvlJc w:val="left"/>
+      <w:pPr>
+        <w:ind w:left="3600" w:hanging="360"/>
+      </w:pPr>
+      <w:rPr>
+        <w:rFonts w:ascii="Courier New" w:hAnsi="Courier New" w:cs="Courier New" w:hint="default"/>
+      </w:rPr>
+    </w:lvl>
+    <w:lvl w:ilvl="5" w:tplc="04090005" w:tentative="1">
+      <w:start w:val="1"/>
+      <w:numFmt w:val="bullet"/>
+      <w:lvlText w:val=""/>
+      <w:lvlJc w:val="left"/>
+      <w:pPr>
+        <w:ind w:left="4320" w:hanging="360"/>
+      </w:pPr>
+      <w:rPr>
+        <w:rFonts w:ascii="Wingdings" w:hAnsi="Wingdings" w:hint="default"/>
+      </w:rPr>
+    </w:lvl>
+    <w:lvl w:ilvl="6" w:tplc="04090001" w:tentative="1">
+      <w:start w:val="1"/>
+      <w:numFmt w:val="bullet"/>
+      <w:lvlText w:val=""/>
+      <w:lvlJc w:val="left"/>
+      <w:pPr>
+        <w:ind w:left="5040" w:hanging="360"/>
+      </w:pPr>
+      <w:rPr>
+        <w:rFonts w:ascii="Symbol" w:hAnsi="Symbol" w:hint="default"/>
+      </w:rPr>
+    </w:lvl>
+    <w:lvl w:ilvl="7" w:tplc="04090003" w:tentative="1">
+      <w:start w:val="1"/>
+      <w:numFmt w:val="bullet"/>
+      <w:lvlText w:val="o"/>
+      <w:lvlJc w:val="left"/>
+      <w:pPr>
+        <w:ind w:left="5760" w:hanging="360"/>
+      </w:pPr>
+      <w:rPr>
+        <w:rFonts w:ascii="Courier New" w:hAnsi="Courier New" w:cs="Courier New" w:hint="default"/>
+      </w:rPr>
+    </w:lvl>
+    <w:lvl w:ilvl="8" w:tplc="04090005" w:tentative="1">
+      <w:start w:val="1"/>
+      <w:numFmt w:val="bullet"/>
+      <w:lvlText w:val=""/>
+      <w:lvlJc w:val="left"/>
+      <w:pPr>
+        <w:ind w:left="6480" w:hanging="360"/>
+      </w:pPr>
+      <w:rPr>
+        <w:rFonts w:ascii="Wingdings" w:hAnsi="Wingdings" w:hint="default"/>
+      </w:rPr>
+    </w:lvl>
+  </w:abstractNum>
+  <w:abstractNum w:abstractNumId="10">
+    <w:nsid w:val="668B30FB"/>
+    <w:multiLevelType w:val="hybridMultilevel"/>
+    <w:tmpl w:val="A0B6D8DE"/>
+    <w:lvl w:ilvl="0" w:tplc="04090001">
+      <w:start w:val="1"/>
+      <w:numFmt w:val="bullet"/>
+      <w:lvlText w:val=""/>
+      <w:lvlJc w:val="left"/>
+      <w:pPr>
+        <w:ind w:left="720" w:hanging="360"/>
+      </w:pPr>
+      <w:rPr>
+        <w:rFonts w:ascii="Symbol" w:hAnsi="Symbol" w:hint="default"/>
+      </w:rPr>
+    </w:lvl>
+    <w:lvl w:ilvl="1" w:tplc="04090003" w:tentative="1">
+      <w:start w:val="1"/>
+      <w:numFmt w:val="bullet"/>
+      <w:lvlText w:val="o"/>
+      <w:lvlJc w:val="left"/>
+      <w:pPr>
+        <w:ind w:left="1440" w:hanging="360"/>
+      </w:pPr>
+      <w:rPr>
+        <w:rFonts w:ascii="Courier New" w:hAnsi="Courier New" w:cs="Courier New" w:hint="default"/>
+      </w:rPr>
+    </w:lvl>
+    <w:lvl w:ilvl="2" w:tplc="04090005" w:tentative="1">
+      <w:start w:val="1"/>
+      <w:numFmt w:val="bullet"/>
+      <w:lvlText w:val=""/>
+      <w:lvlJc w:val="left"/>
+      <w:pPr>
+        <w:ind w:left="2160" w:hanging="360"/>
+      </w:pPr>
+      <w:rPr>
+        <w:rFonts w:ascii="Wingdings" w:hAnsi="Wingdings" w:hint="default"/>
+      </w:rPr>
+    </w:lvl>
+    <w:lvl w:ilvl="3" w:tplc="04090001" w:tentative="1">
+      <w:start w:val="1"/>
+      <w:numFmt w:val="bullet"/>
+      <w:lvlText w:val=""/>
+      <w:lvlJc w:val="left"/>
+      <w:pPr>
+        <w:ind w:left="2880" w:hanging="360"/>
+      </w:pPr>
+      <w:rPr>
+        <w:rFonts w:ascii="Symbol" w:hAnsi="Symbol" w:hint="default"/>
+      </w:rPr>
+    </w:lvl>
+    <w:lvl w:ilvl="4" w:tplc="04090003" w:tentative="1">
+      <w:start w:val="1"/>
+      <w:numFmt w:val="bullet"/>
+      <w:lvlText w:val="o"/>
+      <w:lvlJc w:val="left"/>
+      <w:pPr>
+        <w:ind w:left="3600" w:hanging="360"/>
+      </w:pPr>
+      <w:rPr>
+        <w:rFonts w:ascii="Courier New" w:hAnsi="Courier New" w:cs="Courier New" w:hint="default"/>
+      </w:rPr>
+    </w:lvl>
+    <w:lvl w:ilvl="5" w:tplc="04090005" w:tentative="1">
+      <w:start w:val="1"/>
+      <w:numFmt w:val="bullet"/>
+      <w:lvlText w:val=""/>
+      <w:lvlJc w:val="left"/>
+      <w:pPr>
+        <w:ind w:left="4320" w:hanging="360"/>
+      </w:pPr>
+      <w:rPr>
+        <w:rFonts w:ascii="Wingdings" w:hAnsi="Wingdings" w:hint="default"/>
+      </w:rPr>
+    </w:lvl>
+    <w:lvl w:ilvl="6" w:tplc="04090001" w:tentative="1">
+      <w:start w:val="1"/>
+      <w:numFmt w:val="bullet"/>
+      <w:lvlText w:val=""/>
+      <w:lvlJc w:val="left"/>
+      <w:pPr>
+        <w:ind w:left="5040" w:hanging="360"/>
+      </w:pPr>
+      <w:rPr>
+        <w:rFonts w:ascii="Symbol" w:hAnsi="Symbol" w:hint="default"/>
+      </w:rPr>
+    </w:lvl>
+    <w:lvl w:ilvl="7" w:tplc="04090003" w:tentative="1">
+      <w:start w:val="1"/>
+      <w:numFmt w:val="bullet"/>
+      <w:lvlText w:val="o"/>
+      <w:lvlJc w:val="left"/>
+      <w:pPr>
+        <w:ind w:left="5760" w:hanging="360"/>
+      </w:pPr>
+      <w:rPr>
+        <w:rFonts w:ascii="Courier New" w:hAnsi="Courier New" w:cs="Courier New" w:hint="default"/>
+      </w:rPr>
+    </w:lvl>
+    <w:lvl w:ilvl="8" w:tplc="04090005" w:tentative="1">
+      <w:start w:val="1"/>
+      <w:numFmt w:val="bullet"/>
+      <w:lvlText w:val=""/>
+      <w:lvlJc w:val="left"/>
+      <w:pPr>
+        <w:ind w:left="6480" w:hanging="360"/>
+      </w:pPr>
+      <w:rPr>
+        <w:rFonts w:ascii="Wingdings" w:hAnsi="Wingdings" w:hint="default"/>
+      </w:rPr>
+    </w:lvl>
+  </w:abstractNum>
+  <w:num w:numId="1">
+    <w:abstractNumId w:val="0"/>
+  </w:num>
+  <w:num w:numId="2">
+    <w:abstractNumId w:val="1"/>
+  </w:num>
+  <w:num w:numId="3">
+    <w:abstractNumId w:val="8"/>
+  </w:num>
+  <w:num w:numId="4">
+    <w:abstractNumId w:val="7"/>
+  </w:num>
+  <w:num w:numId="5">
+    <w:abstractNumId w:val="3"/>
+  </w:num>
+  <w:num w:numId="6">
+    <w:abstractNumId w:val="4"/>
+  </w:num>
+  <w:num w:numId="7">
+    <w:abstractNumId w:val="5"/>
+  </w:num>
+  <w:num w:numId="8">
+    <w:abstractNumId w:val="10"/>
+  </w:num>
+  <w:num w:numId="9">
+    <w:abstractNumId w:val="2"/>
+  </w:num>
+  <w:num w:numId="10">
+    <w:abstractNumId w:val="9"/>
+  </w:num>
+  <w:num w:numId="11">
+    <w:abstractNumId w:val="6"/>
+  </w:num>
+</w:numbering>
 </file>
 
 <file path=word/styles.xml><?xml version="1.0" encoding="utf-8"?>
@@ -474,6 +2252,28 @@
     <w:uiPriority w:val="99"/>
     <w:rsid w:val="00A21BB4"/>
   </w:style>
+  <w:style w:type="paragraph" w:styleId="ListParagraph">
+    <w:name w:val="List Paragraph"/>
+    <w:basedOn w:val="Normal"/>
+    <w:uiPriority w:val="34"/>
+    <w:qFormat/>
+    <w:rsid w:val="00695C2D"/>
+    <w:pPr>
+      <w:ind w:left="720"/>
+      <w:contextualSpacing/>
+    </w:pPr>
+  </w:style>
+  <w:style w:type="character" w:styleId="Hyperlink">
+    <w:name w:val="Hyperlink"/>
+    <w:basedOn w:val="DefaultParagraphFont"/>
+    <w:uiPriority w:val="99"/>
+    <w:unhideWhenUsed/>
+    <w:rsid w:val="00695C2D"/>
+    <w:rPr>
+      <w:color w:val="0000FF" w:themeColor="hyperlink"/>
+      <w:u w:val="single"/>
+    </w:rPr>
+  </w:style>
 </w:styles>
 </file>
 
@@ -701,6 +2501,28 @@
     <w:link w:val="Footer"/>
     <w:uiPriority w:val="99"/>
     <w:rsid w:val="00A21BB4"/>
+  </w:style>
+  <w:style w:type="paragraph" w:styleId="ListParagraph">
+    <w:name w:val="List Paragraph"/>
+    <w:basedOn w:val="Normal"/>
+    <w:uiPriority w:val="34"/>
+    <w:qFormat/>
+    <w:rsid w:val="00695C2D"/>
+    <w:pPr>
+      <w:ind w:left="720"/>
+      <w:contextualSpacing/>
+    </w:pPr>
+  </w:style>
+  <w:style w:type="character" w:styleId="Hyperlink">
+    <w:name w:val="Hyperlink"/>
+    <w:basedOn w:val="DefaultParagraphFont"/>
+    <w:uiPriority w:val="99"/>
+    <w:unhideWhenUsed/>
+    <w:rsid w:val="00695C2D"/>
+    <w:rPr>
+      <w:color w:val="0000FF" w:themeColor="hyperlink"/>
+      <w:u w:val="single"/>
+    </w:rPr>
   </w:style>
 </w:styles>
 </file>

</xml_diff>